<commit_message>
Add defect in word
</commit_message>
<xml_diff>
--- a/DeepOnet筆記(0604).docx
+++ b/DeepOnet筆記(0604).docx
@@ -139,25 +139,7 @@
           <w:kern w:val="0"/>
           <w:szCs w:val="24"/>
         </w:rPr>
-        <w:t>：輸入函數通常是連續的，因此我們會在特定的感測點（sensor points）上取樣，使其變成有限維的表示。這些數據</w:t>
-      </w:r>
-      <w:proofErr w:type="gramStart"/>
-      <w:r>
-        <w:rPr>
-          <w:rFonts w:ascii="標楷體" w:eastAsia="標楷體" w:hAnsi="標楷體" w:cs="新細明體"/>
-          <w:kern w:val="0"/>
-          <w:szCs w:val="24"/>
-        </w:rPr>
-        <w:t>餵</w:t>
-      </w:r>
-      <w:proofErr w:type="gramEnd"/>
-      <w:r>
-        <w:rPr>
-          <w:rFonts w:ascii="標楷體" w:eastAsia="標楷體" w:hAnsi="標楷體" w:cs="新細明體"/>
-          <w:kern w:val="0"/>
-          <w:szCs w:val="24"/>
-        </w:rPr>
-        <w:t xml:space="preserve">入 </w:t>
+        <w:t xml:space="preserve">：輸入函數通常是連續的，因此我們會在特定的感測點（sensor points）上取樣，使其變成有限維的表示。這些數據餵入 </w:t>
       </w:r>
       <w:r>
         <w:rPr>
@@ -208,25 +190,7 @@
           <w:kern w:val="0"/>
           <w:szCs w:val="24"/>
         </w:rPr>
-        <w:t>：我們希望在特定空間位置得到輸出函數的值，這些位置資訊</w:t>
-      </w:r>
-      <w:proofErr w:type="gramStart"/>
-      <w:r>
-        <w:rPr>
-          <w:rFonts w:ascii="標楷體" w:eastAsia="標楷體" w:hAnsi="標楷體" w:cs="新細明體"/>
-          <w:kern w:val="0"/>
-          <w:szCs w:val="24"/>
-        </w:rPr>
-        <w:t>餵</w:t>
-      </w:r>
-      <w:proofErr w:type="gramEnd"/>
-      <w:r>
-        <w:rPr>
-          <w:rFonts w:ascii="標楷體" w:eastAsia="標楷體" w:hAnsi="標楷體" w:cs="新細明體"/>
-          <w:kern w:val="0"/>
-          <w:szCs w:val="24"/>
-        </w:rPr>
-        <w:t xml:space="preserve">入 </w:t>
+        <w:t xml:space="preserve">：我們希望在特定空間位置得到輸出函數的值，這些位置資訊餵入 </w:t>
       </w:r>
       <w:r>
         <w:rPr>
@@ -277,25 +241,7 @@
           <w:kern w:val="0"/>
           <w:szCs w:val="24"/>
         </w:rPr>
-        <w:t>：網絡的輸出是經過「融合」的結果，理論上應該能夠逼近真實的運算符。我們透過損失函數（如均方誤差）來計算網絡輸出與真實解的差異，並</w:t>
-      </w:r>
-      <w:proofErr w:type="gramStart"/>
-      <w:r>
-        <w:rPr>
-          <w:rFonts w:ascii="標楷體" w:eastAsia="標楷體" w:hAnsi="標楷體" w:cs="新細明體"/>
-          <w:kern w:val="0"/>
-          <w:szCs w:val="24"/>
-        </w:rPr>
-        <w:t>利用梯</w:t>
-      </w:r>
-      <w:proofErr w:type="gramEnd"/>
-      <w:r>
-        <w:rPr>
-          <w:rFonts w:ascii="標楷體" w:eastAsia="標楷體" w:hAnsi="標楷體" w:cs="新細明體"/>
-          <w:kern w:val="0"/>
-          <w:szCs w:val="24"/>
-        </w:rPr>
-        <w:t>度下降或其他優化方法來更新網絡的權重，讓它逐漸學會如何擬合這個運算符。</w:t>
+        <w:t>：網絡的輸出是經過「融合」的結果，理論上應該能夠逼近真實的運算符。我們透過損失函數（如均方誤差）來計算網絡輸出與真實解的差異，並利用梯度下降或其他優化方法來更新網絡的權重，讓它逐漸學會如何擬合這個運算符。</w:t>
       </w:r>
     </w:p>
     <w:p>
@@ -394,25 +340,7 @@
           <w:kern w:val="0"/>
           <w:szCs w:val="24"/>
         </w:rPr>
-        <w:t>：負責處理輸入函數的資訊，即「我們在處理什麼函數？」。這部分</w:t>
-      </w:r>
-      <w:proofErr w:type="gramStart"/>
-      <w:r>
-        <w:rPr>
-          <w:rFonts w:ascii="標楷體" w:eastAsia="標楷體" w:hAnsi="標楷體" w:cs="新細明體"/>
-          <w:kern w:val="0"/>
-          <w:szCs w:val="24"/>
-        </w:rPr>
-        <w:t>網絡會從</w:t>
-      </w:r>
-      <w:proofErr w:type="gramEnd"/>
-      <w:r>
-        <w:rPr>
-          <w:rFonts w:ascii="標楷體" w:eastAsia="標楷體" w:hAnsi="標楷體" w:cs="新細明體"/>
-          <w:kern w:val="0"/>
-          <w:szCs w:val="24"/>
-        </w:rPr>
-        <w:t>感測點提取特徵，並將其轉換為隱藏層表示，類似於將函數編碼為有限維的向量。</w:t>
+        <w:t>：負責處理輸入函數的資訊，即「我們在處理什麼函數？」。這部分網絡會從感測點提取特徵，並將其轉換為隱藏層表示，類似於將函數編碼為有限維的向量。</w:t>
       </w:r>
     </w:p>
     <w:p>
@@ -543,7 +471,7 @@
     <w:p>
       <w:pPr>
         <w:rPr>
-          <w:rFonts w:ascii="標楷體" w:eastAsia="標楷體" w:hAnsi="標楷體" w:hint="eastAsia"/>
+          <w:rFonts w:ascii="標楷體" w:eastAsia="標楷體" w:hAnsi="標楷體"/>
         </w:rPr>
       </w:pPr>
     </w:p>
@@ -765,14 +693,14 @@
     <w:p>
       <w:pPr>
         <w:rPr>
-          <w:rFonts w:ascii="標楷體" w:eastAsia="標楷體" w:hAnsi="標楷體" w:hint="eastAsia"/>
-        </w:rPr>
-      </w:pPr>
-    </w:p>
-    <w:p>
-      <w:pPr>
-        <w:rPr>
-          <w:rFonts w:ascii="標楷體" w:eastAsia="標楷體" w:hAnsi="標楷體" w:hint="eastAsia"/>
+          <w:rFonts w:ascii="標楷體" w:eastAsia="標楷體" w:hAnsi="標楷體"/>
+        </w:rPr>
+      </w:pPr>
+    </w:p>
+    <w:p>
+      <w:pPr>
+        <w:rPr>
+          <w:rFonts w:ascii="標楷體" w:eastAsia="標楷體" w:hAnsi="標楷體"/>
         </w:rPr>
       </w:pPr>
     </w:p>
@@ -895,25 +823,7 @@
           <w:kern w:val="0"/>
           <w:szCs w:val="24"/>
         </w:rPr>
-        <w:t xml:space="preserve"> 是</w:t>
-      </w:r>
-      <w:proofErr w:type="gramStart"/>
-      <w:r>
-        <w:rPr>
-          <w:rFonts w:ascii="標楷體" w:eastAsia="標楷體" w:hAnsi="標楷體" w:cs="新細明體"/>
-          <w:kern w:val="0"/>
-          <w:szCs w:val="24"/>
-        </w:rPr>
-        <w:t>其導數</w:t>
-      </w:r>
-      <w:proofErr w:type="gramEnd"/>
-      <w:r>
-        <w:rPr>
-          <w:rFonts w:ascii="標楷體" w:eastAsia="標楷體" w:hAnsi="標楷體" w:cs="新細明體"/>
-          <w:kern w:val="0"/>
-          <w:szCs w:val="24"/>
-        </w:rPr>
-        <w:t>。</w:t>
+        <w:t xml:space="preserve"> 是其導數。</w:t>
       </w:r>
     </w:p>
     <w:p>
@@ -1587,19 +1497,7 @@
         <w:rPr>
           <w:rFonts w:ascii="標楷體" w:eastAsia="標楷體" w:hAnsi="標楷體"/>
         </w:rPr>
-        <w:t>sin2x+2 微分會變成 2cos2x</w:t>
-      </w:r>
-      <w:r>
-        <w:rPr>
-          <w:rFonts w:ascii="標楷體" w:eastAsia="標楷體" w:hAnsi="標楷體"/>
-        </w:rPr>
-        <w:t>”</w:t>
-      </w:r>
-      <w:r>
-        <w:rPr>
-          <w:rFonts w:ascii="標楷體" w:eastAsia="標楷體" w:hAnsi="標楷體"/>
-        </w:rPr>
-        <w:t xml:space="preserve"> </w:t>
+        <w:t xml:space="preserve">sin2x+2 微分會變成 2cos2x” </w:t>
       </w:r>
       <w:r>
         <w:rPr>
@@ -1698,23 +1596,13 @@
           <w:szCs w:val="24"/>
         </w:rPr>
       </w:pPr>
-      <w:proofErr w:type="gramStart"/>
-      <w:r>
-        <w:rPr>
-          <w:rFonts w:ascii="標楷體" w:eastAsia="標楷體" w:hAnsi="標楷體" w:cs="新細明體"/>
-          <w:kern w:val="0"/>
-          <w:szCs w:val="24"/>
-        </w:rPr>
-        <w:t>( u</w:t>
-      </w:r>
-      <w:proofErr w:type="gramEnd"/>
-      <w:r>
-        <w:rPr>
-          <w:rFonts w:ascii="標楷體" w:eastAsia="標楷體" w:hAnsi="標楷體" w:cs="新細明體"/>
-          <w:kern w:val="0"/>
-          <w:szCs w:val="24"/>
-        </w:rPr>
-        <w:t>(x) = ex - \sin x )</w:t>
+      <w:r>
+        <w:rPr>
+          <w:rFonts w:ascii="標楷體" w:eastAsia="標楷體" w:hAnsi="標楷體" w:cs="新細明體"/>
+          <w:kern w:val="0"/>
+          <w:szCs w:val="24"/>
+        </w:rPr>
+        <w:t>( u(x) = ex - \sin x )</w:t>
       </w:r>
     </w:p>
     <w:p>
@@ -1903,43 +1791,7 @@
           <w:kern w:val="0"/>
           <w:szCs w:val="24"/>
         </w:rPr>
-        <w:t>這樣做的好處是，如果你已經擁有高質量的函數對</w:t>
-      </w:r>
-      <w:proofErr w:type="gramStart"/>
-      <w:r>
-        <w:rPr>
-          <w:rFonts w:ascii="標楷體" w:eastAsia="標楷體" w:hAnsi="標楷體" w:cs="新細明體"/>
-          <w:kern w:val="0"/>
-          <w:szCs w:val="24"/>
-        </w:rPr>
-        <w:t>（</w:t>
-      </w:r>
-      <w:proofErr w:type="gramEnd"/>
-      <w:r>
-        <w:rPr>
-          <w:rFonts w:ascii="標楷體" w:eastAsia="標楷體" w:hAnsi="標楷體" w:cs="新細明體"/>
-          <w:kern w:val="0"/>
-          <w:szCs w:val="24"/>
-        </w:rPr>
-        <w:t>輸入 vs. 導數</w:t>
-      </w:r>
-      <w:proofErr w:type="gramStart"/>
-      <w:r>
-        <w:rPr>
-          <w:rFonts w:ascii="標楷體" w:eastAsia="標楷體" w:hAnsi="標楷體" w:cs="新細明體"/>
-          <w:kern w:val="0"/>
-          <w:szCs w:val="24"/>
-        </w:rPr>
-        <w:t>）</w:t>
-      </w:r>
-      <w:proofErr w:type="gramEnd"/>
-      <w:r>
-        <w:rPr>
-          <w:rFonts w:ascii="標楷體" w:eastAsia="標楷體" w:hAnsi="標楷體" w:cs="新細明體"/>
-          <w:kern w:val="0"/>
-          <w:szCs w:val="24"/>
-        </w:rPr>
-        <w:t xml:space="preserve">，可以用它們直接訓練 </w:t>
+        <w:t xml:space="preserve">這樣做的好處是，如果你已經擁有高質量的函數對（輸入 vs. 導數），可以用它們直接訓練 </w:t>
       </w:r>
       <w:proofErr w:type="spellStart"/>
       <w:r>
@@ -2252,7 +2104,7 @@
         <w:widowControl/>
         <w:spacing w:before="100" w:beforeAutospacing="1" w:after="100" w:afterAutospacing="1"/>
         <w:rPr>
-          <w:rFonts w:ascii="標楷體" w:eastAsia="標楷體" w:hAnsi="標楷體" w:cs="新細明體" w:hint="eastAsia"/>
+          <w:rFonts w:ascii="標楷體" w:eastAsia="標楷體" w:hAnsi="標楷體" w:cs="新細明體"/>
           <w:kern w:val="0"/>
           <w:szCs w:val="24"/>
         </w:rPr>
@@ -2481,29 +2333,7 @@
           <w:kern w:val="0"/>
           <w:szCs w:val="24"/>
         </w:rPr>
-        <w:t xml:space="preserve">10 </w:t>
-      </w:r>
-      <w:proofErr w:type="gramStart"/>
-      <w:r>
-        <w:rPr>
-          <w:rFonts w:ascii="標楷體" w:eastAsia="標楷體" w:hAnsi="標楷體" w:cs="新細明體"/>
-          <w:b/>
-          <w:bCs/>
-          <w:kern w:val="0"/>
-          <w:szCs w:val="24"/>
-        </w:rPr>
-        <w:t>個</w:t>
-      </w:r>
-      <w:proofErr w:type="gramEnd"/>
-      <w:r>
-        <w:rPr>
-          <w:rFonts w:ascii="標楷體" w:eastAsia="標楷體" w:hAnsi="標楷體" w:cs="新細明體"/>
-          <w:b/>
-          <w:bCs/>
-          <w:kern w:val="0"/>
-          <w:szCs w:val="24"/>
-        </w:rPr>
-        <w:t>取樣點</w:t>
+        <w:t>10 個取樣點</w:t>
       </w:r>
       <w:r>
         <w:rPr>
@@ -2534,25 +2364,7 @@
           <w:kern w:val="0"/>
           <w:szCs w:val="24"/>
         </w:rPr>
-        <w:t xml:space="preserve">這些取樣點形成一個離散數列，例如： [ u(x) = </w:t>
-      </w:r>
-      <w:proofErr w:type="gramStart"/>
-      <w:r>
-        <w:rPr>
-          <w:rFonts w:ascii="標楷體" w:eastAsia="標楷體" w:hAnsi="標楷體" w:cs="新細明體"/>
-          <w:kern w:val="0"/>
-          <w:szCs w:val="24"/>
-        </w:rPr>
-        <w:t>{ \</w:t>
-      </w:r>
-      <w:proofErr w:type="gramEnd"/>
-      <w:r>
-        <w:rPr>
-          <w:rFonts w:ascii="標楷體" w:eastAsia="標楷體" w:hAnsi="標楷體" w:cs="新細明體"/>
-          <w:kern w:val="0"/>
-          <w:szCs w:val="24"/>
-        </w:rPr>
-        <w:t>sin(-\pi), \sin(-\frac{\pi}{2}), \sin(0), \sin(\frac{\pi}{2}), \sin(\pi) } ]</w:t>
+        <w:t>這些取樣點形成一個離散數列，例如： [ u(x) = { \sin(-\pi), \sin(-\frac{\pi}{2}), \sin(0), \sin(\frac{\pi}{2}), \sin(\pi) } ]</w:t>
       </w:r>
     </w:p>
     <w:p>
@@ -2593,25 +2405,7 @@
           <w:kern w:val="0"/>
           <w:szCs w:val="24"/>
         </w:rPr>
-        <w:t>，</w:t>
-      </w:r>
-      <w:proofErr w:type="gramStart"/>
-      <w:r>
-        <w:rPr>
-          <w:rFonts w:ascii="標楷體" w:eastAsia="標楷體" w:hAnsi="標楷體" w:cs="新細明體"/>
-          <w:kern w:val="0"/>
-          <w:szCs w:val="24"/>
-        </w:rPr>
-        <w:t>餵</w:t>
-      </w:r>
-      <w:proofErr w:type="gramEnd"/>
-      <w:r>
-        <w:rPr>
-          <w:rFonts w:ascii="標楷體" w:eastAsia="標楷體" w:hAnsi="標楷體" w:cs="新細明體"/>
-          <w:kern w:val="0"/>
-          <w:szCs w:val="24"/>
-        </w:rPr>
-        <w:t xml:space="preserve">入 </w:t>
+        <w:t xml:space="preserve">，餵入 </w:t>
       </w:r>
       <w:r>
         <w:rPr>
@@ -2739,25 +2533,7 @@
           <w:kern w:val="0"/>
           <w:szCs w:val="24"/>
         </w:rPr>
-        <w:t>{h}_{branch} = \</w:t>
-      </w:r>
-      <w:proofErr w:type="gramStart"/>
-      <w:r>
-        <w:rPr>
-          <w:rFonts w:ascii="標楷體" w:eastAsia="標楷體" w:hAnsi="標楷體" w:cs="新細明體"/>
-          <w:kern w:val="0"/>
-          <w:szCs w:val="24"/>
-        </w:rPr>
-        <w:t>text{</w:t>
-      </w:r>
-      <w:proofErr w:type="gramEnd"/>
-      <w:r>
-        <w:rPr>
-          <w:rFonts w:ascii="標楷體" w:eastAsia="標楷體" w:hAnsi="標楷體" w:cs="新細明體"/>
-          <w:kern w:val="0"/>
-          <w:szCs w:val="24"/>
-        </w:rPr>
-        <w:t>Branch Net}(u(x)) ]</w:t>
+        <w:t>{h}_{branch} = \text{Branch Net}(u(x)) ]</w:t>
       </w:r>
     </w:p>
     <w:p>
@@ -2900,25 +2676,7 @@
           <w:kern w:val="0"/>
           <w:szCs w:val="24"/>
         </w:rPr>
-        <w:t>，代表我們希望在</w:t>
-      </w:r>
-      <w:proofErr w:type="gramStart"/>
-      <w:r>
-        <w:rPr>
-          <w:rFonts w:ascii="標楷體" w:eastAsia="標楷體" w:hAnsi="標楷體" w:cs="新細明體"/>
-          <w:kern w:val="0"/>
-          <w:szCs w:val="24"/>
-        </w:rPr>
-        <w:t>哪些點計算</w:t>
-      </w:r>
-      <w:proofErr w:type="gramEnd"/>
-      <w:r>
-        <w:rPr>
-          <w:rFonts w:ascii="標楷體" w:eastAsia="標楷體" w:hAnsi="標楷體" w:cs="新細明體"/>
-          <w:kern w:val="0"/>
-          <w:szCs w:val="24"/>
-        </w:rPr>
-        <w:t>導數值。例如：</w:t>
+        <w:t>，代表我們希望在哪些點計算導數值。例如：</w:t>
       </w:r>
     </w:p>
     <w:p>
@@ -2959,43 +2717,7 @@
           <w:kern w:val="0"/>
           <w:szCs w:val="24"/>
         </w:rPr>
-        <w:t>上</w:t>
-      </w:r>
-      <w:proofErr w:type="gramStart"/>
-      <w:r>
-        <w:rPr>
-          <w:rFonts w:ascii="標楷體" w:eastAsia="標楷體" w:hAnsi="標楷體" w:cs="新細明體"/>
-          <w:kern w:val="0"/>
-          <w:szCs w:val="24"/>
-        </w:rPr>
-        <w:t>計算導數</w:t>
-      </w:r>
-      <w:proofErr w:type="gramEnd"/>
-      <w:r>
-        <w:rPr>
-          <w:rFonts w:ascii="標楷體" w:eastAsia="標楷體" w:hAnsi="標楷體" w:cs="新細明體"/>
-          <w:kern w:val="0"/>
-          <w:szCs w:val="24"/>
-        </w:rPr>
-        <w:t xml:space="preserve">，則： [ x_{\text{query}} = </w:t>
-      </w:r>
-      <w:proofErr w:type="gramStart"/>
-      <w:r>
-        <w:rPr>
-          <w:rFonts w:ascii="標楷體" w:eastAsia="標楷體" w:hAnsi="標楷體" w:cs="新細明體"/>
-          <w:kern w:val="0"/>
-          <w:szCs w:val="24"/>
-        </w:rPr>
-        <w:t>{ -</w:t>
-      </w:r>
-      <w:proofErr w:type="gramEnd"/>
-      <w:r>
-        <w:rPr>
-          <w:rFonts w:ascii="標楷體" w:eastAsia="標楷體" w:hAnsi="標楷體" w:cs="新細明體"/>
-          <w:kern w:val="0"/>
-          <w:szCs w:val="24"/>
-        </w:rPr>
-        <w:t>\pi, -\frac{\pi}{2}, 0, \frac{\pi}{2}, \pi } ]</w:t>
+        <w:t>上計算導數，則： [ x_{\text{query}} = { -\pi, -\frac{\pi}{2}, 0, \frac{\pi}{2}, \pi } ]</w:t>
       </w:r>
     </w:p>
     <w:p>
@@ -3124,46 +2846,24 @@
         </w:rPr>
         <w:t xml:space="preserve"> 會在這些位置上預測 </w:t>
       </w:r>
-      <w:proofErr w:type="gramStart"/>
-      <w:r>
-        <w:rPr>
-          <w:rFonts w:ascii="標楷體" w:eastAsia="標楷體" w:hAnsi="標楷體" w:cs="新細明體"/>
-          <w:b/>
-          <w:bCs/>
-          <w:kern w:val="0"/>
-          <w:szCs w:val="24"/>
-        </w:rPr>
-        <w:t>導數函數</w:t>
-      </w:r>
-      <w:proofErr w:type="gramEnd"/>
-      <w:r>
-        <w:rPr>
-          <w:rFonts w:ascii="標楷體" w:eastAsia="標楷體" w:hAnsi="標楷體" w:cs="新細明體"/>
-          <w:b/>
-          <w:bCs/>
-          <w:kern w:val="0"/>
-          <w:szCs w:val="24"/>
-        </w:rPr>
-        <w:t>值</w:t>
-      </w:r>
-      <w:r>
-        <w:rPr>
-          <w:rFonts w:ascii="標楷體" w:eastAsia="標楷體" w:hAnsi="標楷體" w:cs="新細明體"/>
-          <w:kern w:val="0"/>
-          <w:szCs w:val="24"/>
-        </w:rPr>
-        <w:t>： [ G(u)(x) = \frac{d}{dx} u(x) = \cos(x</w:t>
-      </w:r>
-      <w:proofErr w:type="gramStart"/>
-      <w:r>
-        <w:rPr>
-          <w:rFonts w:ascii="標楷體" w:eastAsia="標楷體" w:hAnsi="標楷體" w:cs="新細明體"/>
-          <w:kern w:val="0"/>
-          <w:szCs w:val="24"/>
-        </w:rPr>
-        <w:t>) ]</w:t>
-      </w:r>
-      <w:proofErr w:type="gramEnd"/>
+      <w:r>
+        <w:rPr>
+          <w:rFonts w:ascii="標楷體" w:eastAsia="標楷體" w:hAnsi="標楷體" w:cs="新細明體"/>
+          <w:b/>
+          <w:bCs/>
+          <w:kern w:val="0"/>
+          <w:szCs w:val="24"/>
+        </w:rPr>
+        <w:t>導數函數值</w:t>
+      </w:r>
+      <w:r>
+        <w:rPr>
+          <w:rFonts w:ascii="標楷體" w:eastAsia="標楷體" w:hAnsi="標楷體" w:cs="新細明體"/>
+          <w:kern w:val="0"/>
+          <w:szCs w:val="24"/>
+        </w:rPr>
+        <w:t>： [ G(u)(x) = \frac{d}{dx} u(x) = \cos(x) ]</w:t>
+      </w:r>
     </w:p>
     <w:p>
       <w:pPr>
@@ -3185,25 +2885,7 @@
           <w:kern w:val="0"/>
           <w:szCs w:val="24"/>
         </w:rPr>
-        <w:t>例如，對應 ( x = 0 )，預測值應該接近： [ G(u)(0) = \</w:t>
-      </w:r>
-      <w:proofErr w:type="gramStart"/>
-      <w:r>
-        <w:rPr>
-          <w:rFonts w:ascii="標楷體" w:eastAsia="標楷體" w:hAnsi="標楷體" w:cs="新細明體"/>
-          <w:kern w:val="0"/>
-          <w:szCs w:val="24"/>
-        </w:rPr>
-        <w:t>cos(</w:t>
-      </w:r>
-      <w:proofErr w:type="gramEnd"/>
-      <w:r>
-        <w:rPr>
-          <w:rFonts w:ascii="標楷體" w:eastAsia="標楷體" w:hAnsi="標楷體" w:cs="新細明體"/>
-          <w:kern w:val="0"/>
-          <w:szCs w:val="24"/>
-        </w:rPr>
-        <w:t>0) = 1 ]</w:t>
+        <w:t>例如，對應 ( x = 0 )，預測值應該接近： [ G(u)(0) = \cos(0) = 1 ]</w:t>
       </w:r>
     </w:p>
     <w:p>
@@ -3379,63 +3061,7 @@
             <w:kern w:val="0"/>
             <w:szCs w:val="24"/>
           </w:rPr>
-          <m:t>h</m:t>
-        </m:r>
-        <m:r>
-          <w:rPr>
-            <w:rFonts w:ascii="Cambria Math" w:eastAsia="標楷體" w:hAnsi="Cambria Math" w:cs="新細明體"/>
-            <w:kern w:val="0"/>
-            <w:szCs w:val="24"/>
-          </w:rPr>
-          <m:t>_{</m:t>
-        </m:r>
-        <m:r>
-          <w:rPr>
-            <w:rFonts w:ascii="Cambria Math" w:eastAsia="標楷體" w:hAnsi="Cambria Math" w:cs="新細明體"/>
-            <w:kern w:val="0"/>
-            <w:szCs w:val="24"/>
-          </w:rPr>
-          <m:t>\text</m:t>
-        </m:r>
-        <m:r>
-          <w:rPr>
-            <w:rFonts w:ascii="Cambria Math" w:eastAsia="標楷體" w:hAnsi="Cambria Math" w:cs="新細明體"/>
-            <w:kern w:val="0"/>
-            <w:szCs w:val="24"/>
-          </w:rPr>
-          <m:t>{</m:t>
-        </m:r>
-        <m:r>
-          <w:rPr>
-            <w:rFonts w:ascii="Cambria Math" w:eastAsia="標楷體" w:hAnsi="Cambria Math" w:cs="新細明體"/>
-            <w:kern w:val="0"/>
-            <w:szCs w:val="24"/>
-          </w:rPr>
-          <m:t>branch</m:t>
-        </m:r>
-        <m:r>
-          <w:rPr>
-            <w:rFonts w:ascii="Cambria Math" w:eastAsia="標楷體" w:hAnsi="Cambria Math" w:cs="新細明體"/>
-            <w:kern w:val="0"/>
-            <w:szCs w:val="24"/>
-          </w:rPr>
-          <m:t>}</m:t>
-        </m:r>
-        <m:r>
-          <w:rPr>
-            <w:rFonts w:ascii="Cambria Math" w:eastAsia="標楷體" w:hAnsi="Cambria Math" w:cs="新細明體"/>
-            <w:kern w:val="0"/>
-            <w:szCs w:val="24"/>
-          </w:rPr>
-          <m:t>, i</m:t>
-        </m:r>
-        <m:r>
-          <w:rPr>
-            <w:rFonts w:ascii="Cambria Math" w:eastAsia="標楷體" w:hAnsi="Cambria Math" w:cs="新細明體"/>
-            <w:kern w:val="0"/>
-            <w:szCs w:val="24"/>
-          </w:rPr>
-          <m:t xml:space="preserve">} </m:t>
+          <m:t xml:space="preserve">h_{\text{branch}, i} </m:t>
         </m:r>
       </m:oMath>
       <w:r>
@@ -3686,25 +3312,7 @@
           <w:kern w:val="0"/>
           <w:szCs w:val="24"/>
         </w:rPr>
-        <w:t>（如 ( x = 0, \pi/2, \pi )），確定在哪裡</w:t>
-      </w:r>
-      <w:proofErr w:type="gramStart"/>
-      <w:r>
-        <w:rPr>
-          <w:rFonts w:ascii="標楷體" w:eastAsia="標楷體" w:hAnsi="標楷體" w:cs="新細明體"/>
-          <w:kern w:val="0"/>
-          <w:szCs w:val="24"/>
-        </w:rPr>
-        <w:t>計算導數</w:t>
-      </w:r>
-      <w:proofErr w:type="gramEnd"/>
-      <w:r>
-        <w:rPr>
-          <w:rFonts w:ascii="標楷體" w:eastAsia="標楷體" w:hAnsi="標楷體" w:cs="新細明體"/>
-          <w:kern w:val="0"/>
-          <w:szCs w:val="24"/>
-        </w:rPr>
-        <w:t>。</w:t>
+        <w:t>（如 ( x = 0, \pi/2, \pi )），確定在哪裡計算導數。</w:t>
       </w:r>
     </w:p>
     <w:p>
@@ -3739,6 +3347,479 @@
         </w:rPr>
         <w:t xml:space="preserve"> 結合 Branch Net 和 Trunk Net，得到 ( G(u)(x) = \cos(x) )。</w:t>
       </w:r>
+    </w:p>
+    <w:p>
+      <w:pPr>
+        <w:widowControl/>
+        <w:spacing w:before="100" w:beforeAutospacing="1" w:after="100" w:afterAutospacing="1"/>
+        <w:rPr>
+          <w:rFonts w:ascii="標楷體" w:eastAsia="標楷體" w:hAnsi="標楷體" w:cs="新細明體"/>
+          <w:kern w:val="0"/>
+          <w:szCs w:val="24"/>
+        </w:rPr>
+      </w:pPr>
+      <w:r>
+        <w:rPr>
+          <w:rFonts w:ascii="標楷體" w:eastAsia="標楷體" w:hAnsi="標楷體" w:cs="新細明體" w:hint="eastAsia"/>
+          <w:b/>
+          <w:bCs/>
+          <w:kern w:val="0"/>
+          <w:szCs w:val="24"/>
+        </w:rPr>
+        <w:lastRenderedPageBreak/>
+        <w:t xml:space="preserve">7. </w:t>
+      </w:r>
+      <w:proofErr w:type="spellStart"/>
+      <w:r>
+        <w:rPr>
+          <w:rFonts w:ascii="標楷體" w:eastAsia="標楷體" w:hAnsi="標楷體" w:cs="新細明體"/>
+          <w:b/>
+          <w:bCs/>
+          <w:kern w:val="0"/>
+          <w:szCs w:val="24"/>
+        </w:rPr>
+        <w:t>DeepONet</w:t>
+      </w:r>
+      <w:proofErr w:type="spellEnd"/>
+      <w:r>
+        <w:rPr>
+          <w:rFonts w:ascii="標楷體" w:eastAsia="標楷體" w:hAnsi="標楷體" w:cs="新細明體"/>
+          <w:b/>
+          <w:bCs/>
+          <w:kern w:val="0"/>
+          <w:szCs w:val="24"/>
+        </w:rPr>
+        <w:t xml:space="preserve"> 的主要挑戰與局限</w:t>
+      </w:r>
+    </w:p>
+    <w:p>
+      <w:pPr>
+        <w:widowControl/>
+        <w:numPr>
+          <w:ilvl w:val="0"/>
+          <w:numId w:val="17"/>
+        </w:numPr>
+        <w:spacing w:before="100" w:beforeAutospacing="1" w:after="100" w:afterAutospacing="1"/>
+        <w:rPr>
+          <w:rFonts w:ascii="標楷體" w:eastAsia="標楷體" w:hAnsi="標楷體" w:cs="新細明體"/>
+          <w:kern w:val="0"/>
+          <w:szCs w:val="24"/>
+        </w:rPr>
+      </w:pPr>
+      <w:r>
+        <w:rPr>
+          <w:rFonts w:ascii="標楷體" w:eastAsia="標楷體" w:hAnsi="標楷體" w:cs="新細明體"/>
+          <w:b/>
+          <w:bCs/>
+          <w:kern w:val="0"/>
+          <w:szCs w:val="24"/>
+        </w:rPr>
+        <w:t>算力需求較高</w:t>
+      </w:r>
+    </w:p>
+    <w:p>
+      <w:pPr>
+        <w:widowControl/>
+        <w:numPr>
+          <w:ilvl w:val="1"/>
+          <w:numId w:val="17"/>
+        </w:numPr>
+        <w:spacing w:before="100" w:beforeAutospacing="1" w:after="100" w:afterAutospacing="1"/>
+        <w:rPr>
+          <w:rFonts w:ascii="標楷體" w:eastAsia="標楷體" w:hAnsi="標楷體" w:cs="新細明體"/>
+          <w:kern w:val="0"/>
+          <w:szCs w:val="24"/>
+        </w:rPr>
+      </w:pPr>
+      <w:r>
+        <w:rPr>
+          <w:rFonts w:ascii="標楷體" w:eastAsia="標楷體" w:hAnsi="標楷體" w:cs="新細明體"/>
+          <w:kern w:val="0"/>
+          <w:szCs w:val="24"/>
+        </w:rPr>
+        <w:t xml:space="preserve">訓練 </w:t>
+      </w:r>
+      <w:proofErr w:type="spellStart"/>
+      <w:r>
+        <w:rPr>
+          <w:rFonts w:ascii="標楷體" w:eastAsia="標楷體" w:hAnsi="標楷體" w:cs="新細明體"/>
+          <w:kern w:val="0"/>
+          <w:szCs w:val="24"/>
+        </w:rPr>
+        <w:t>DeepONet</w:t>
+      </w:r>
+      <w:proofErr w:type="spellEnd"/>
+      <w:r>
+        <w:rPr>
+          <w:rFonts w:ascii="標楷體" w:eastAsia="標楷體" w:hAnsi="標楷體" w:cs="新細明體"/>
+          <w:kern w:val="0"/>
+          <w:szCs w:val="24"/>
+        </w:rPr>
+        <w:t xml:space="preserve"> 需要高計算資源，尤其是大規模運算符學習時，可能會遇到內存與算力的瓶頸。</w:t>
+      </w:r>
+    </w:p>
+    <w:p>
+      <w:pPr>
+        <w:widowControl/>
+        <w:numPr>
+          <w:ilvl w:val="1"/>
+          <w:numId w:val="17"/>
+        </w:numPr>
+        <w:spacing w:before="100" w:beforeAutospacing="1" w:after="100" w:afterAutospacing="1"/>
+        <w:rPr>
+          <w:rFonts w:ascii="標楷體" w:eastAsia="標楷體" w:hAnsi="標楷體" w:cs="新細明體"/>
+          <w:kern w:val="0"/>
+          <w:szCs w:val="24"/>
+        </w:rPr>
+      </w:pPr>
+      <w:r>
+        <w:rPr>
+          <w:rFonts w:ascii="標楷體" w:eastAsia="標楷體" w:hAnsi="標楷體" w:cs="新細明體"/>
+          <w:b/>
+          <w:bCs/>
+          <w:kern w:val="0"/>
+          <w:szCs w:val="24"/>
+        </w:rPr>
+        <w:t>可能的解決方案</w:t>
+      </w:r>
+      <w:r>
+        <w:rPr>
+          <w:rFonts w:ascii="標楷體" w:eastAsia="標楷體" w:hAnsi="標楷體" w:cs="新細明體"/>
+          <w:kern w:val="0"/>
+          <w:szCs w:val="24"/>
+        </w:rPr>
+        <w:t xml:space="preserve">：使用 </w:t>
+      </w:r>
+      <w:r>
+        <w:rPr>
+          <w:rFonts w:ascii="標楷體" w:eastAsia="標楷體" w:hAnsi="標楷體" w:cs="新細明體"/>
+          <w:b/>
+          <w:bCs/>
+          <w:kern w:val="0"/>
+          <w:szCs w:val="24"/>
+        </w:rPr>
+        <w:t>壓縮技術</w:t>
+      </w:r>
+      <w:r>
+        <w:rPr>
+          <w:rFonts w:ascii="標楷體" w:eastAsia="標楷體" w:hAnsi="標楷體" w:cs="新細明體"/>
+          <w:kern w:val="0"/>
+          <w:szCs w:val="24"/>
+        </w:rPr>
+        <w:t xml:space="preserve">（如 low-rank approximation）或考慮 </w:t>
+      </w:r>
+      <w:r>
+        <w:rPr>
+          <w:rFonts w:ascii="標楷體" w:eastAsia="標楷體" w:hAnsi="標楷體" w:cs="新細明體"/>
+          <w:b/>
+          <w:bCs/>
+          <w:kern w:val="0"/>
+          <w:szCs w:val="24"/>
+        </w:rPr>
+        <w:t>分布式訓練</w:t>
+      </w:r>
+      <w:r>
+        <w:rPr>
+          <w:rFonts w:ascii="標楷體" w:eastAsia="標楷體" w:hAnsi="標楷體" w:cs="新細明體"/>
+          <w:kern w:val="0"/>
+          <w:szCs w:val="24"/>
+        </w:rPr>
+        <w:t>。</w:t>
+      </w:r>
+    </w:p>
+    <w:p>
+      <w:pPr>
+        <w:widowControl/>
+        <w:numPr>
+          <w:ilvl w:val="0"/>
+          <w:numId w:val="17"/>
+        </w:numPr>
+        <w:spacing w:before="100" w:beforeAutospacing="1" w:after="100" w:afterAutospacing="1"/>
+        <w:rPr>
+          <w:rFonts w:ascii="標楷體" w:eastAsia="標楷體" w:hAnsi="標楷體" w:cs="新細明體"/>
+          <w:kern w:val="0"/>
+          <w:szCs w:val="24"/>
+        </w:rPr>
+      </w:pPr>
+      <w:r>
+        <w:rPr>
+          <w:rFonts w:ascii="標楷體" w:eastAsia="標楷體" w:hAnsi="標楷體" w:cs="新細明體"/>
+          <w:b/>
+          <w:bCs/>
+          <w:kern w:val="0"/>
+          <w:szCs w:val="24"/>
+        </w:rPr>
+        <w:t>缺乏物理可解釋性</w:t>
+      </w:r>
+    </w:p>
+    <w:p>
+      <w:pPr>
+        <w:widowControl/>
+        <w:numPr>
+          <w:ilvl w:val="1"/>
+          <w:numId w:val="17"/>
+        </w:numPr>
+        <w:spacing w:before="100" w:beforeAutospacing="1" w:after="100" w:afterAutospacing="1"/>
+        <w:rPr>
+          <w:rFonts w:ascii="標楷體" w:eastAsia="標楷體" w:hAnsi="標楷體" w:cs="新細明體"/>
+          <w:kern w:val="0"/>
+          <w:szCs w:val="24"/>
+        </w:rPr>
+      </w:pPr>
+      <w:r>
+        <w:rPr>
+          <w:rFonts w:ascii="標楷體" w:eastAsia="標楷體" w:hAnsi="標楷體" w:cs="新細明體"/>
+          <w:kern w:val="0"/>
+          <w:szCs w:val="24"/>
+        </w:rPr>
+        <w:t xml:space="preserve">雖然 </w:t>
+      </w:r>
+      <w:proofErr w:type="spellStart"/>
+      <w:r>
+        <w:rPr>
+          <w:rFonts w:ascii="標楷體" w:eastAsia="標楷體" w:hAnsi="標楷體" w:cs="新細明體"/>
+          <w:kern w:val="0"/>
+          <w:szCs w:val="24"/>
+        </w:rPr>
+        <w:t>DeepONet</w:t>
+      </w:r>
+      <w:proofErr w:type="spellEnd"/>
+      <w:r>
+        <w:rPr>
+          <w:rFonts w:ascii="標楷體" w:eastAsia="標楷體" w:hAnsi="標楷體" w:cs="新細明體"/>
+          <w:kern w:val="0"/>
+          <w:szCs w:val="24"/>
+        </w:rPr>
+        <w:t xml:space="preserve"> 可以學習運算符，但它不像傳統數值方法那樣提供明確的數學結構或可解釋性。</w:t>
+      </w:r>
+    </w:p>
+    <w:p>
+      <w:pPr>
+        <w:widowControl/>
+        <w:numPr>
+          <w:ilvl w:val="1"/>
+          <w:numId w:val="17"/>
+        </w:numPr>
+        <w:spacing w:before="100" w:beforeAutospacing="1" w:after="100" w:afterAutospacing="1"/>
+        <w:rPr>
+          <w:rFonts w:ascii="標楷體" w:eastAsia="標楷體" w:hAnsi="標楷體" w:cs="新細明體"/>
+          <w:kern w:val="0"/>
+          <w:szCs w:val="24"/>
+        </w:rPr>
+      </w:pPr>
+      <w:r>
+        <w:rPr>
+          <w:rFonts w:ascii="標楷體" w:eastAsia="標楷體" w:hAnsi="標楷體" w:cs="新細明體"/>
+          <w:b/>
+          <w:bCs/>
+          <w:kern w:val="0"/>
+          <w:szCs w:val="24"/>
+        </w:rPr>
+        <w:t>可能的改進方式</w:t>
+      </w:r>
+      <w:r>
+        <w:rPr>
+          <w:rFonts w:ascii="標楷體" w:eastAsia="標楷體" w:hAnsi="標楷體" w:cs="新細明體"/>
+          <w:kern w:val="0"/>
+          <w:szCs w:val="24"/>
+        </w:rPr>
+        <w:t xml:space="preserve">：可以加入 </w:t>
+      </w:r>
+      <w:r>
+        <w:rPr>
+          <w:rFonts w:ascii="標楷體" w:eastAsia="標楷體" w:hAnsi="標楷體" w:cs="新細明體"/>
+          <w:b/>
+          <w:bCs/>
+          <w:kern w:val="0"/>
+          <w:szCs w:val="24"/>
+        </w:rPr>
+        <w:t>符號回歸（Symbolic Regression）</w:t>
+      </w:r>
+      <w:r>
+        <w:rPr>
+          <w:rFonts w:ascii="標楷體" w:eastAsia="標楷體" w:hAnsi="標楷體" w:cs="新細明體"/>
+          <w:kern w:val="0"/>
+          <w:szCs w:val="24"/>
+        </w:rPr>
+        <w:t xml:space="preserve"> 或 </w:t>
+      </w:r>
+      <w:r>
+        <w:rPr>
+          <w:rFonts w:ascii="標楷體" w:eastAsia="標楷體" w:hAnsi="標楷體" w:cs="新細明體"/>
+          <w:b/>
+          <w:bCs/>
+          <w:kern w:val="0"/>
+          <w:szCs w:val="24"/>
+        </w:rPr>
+        <w:t>混合物理模型</w:t>
+      </w:r>
+      <w:r>
+        <w:rPr>
+          <w:rFonts w:ascii="標楷體" w:eastAsia="標楷體" w:hAnsi="標楷體" w:cs="新細明體"/>
+          <w:kern w:val="0"/>
+          <w:szCs w:val="24"/>
+        </w:rPr>
+        <w:t>，來提升可解釋性。</w:t>
+      </w:r>
+    </w:p>
+    <w:p>
+      <w:pPr>
+        <w:widowControl/>
+        <w:numPr>
+          <w:ilvl w:val="0"/>
+          <w:numId w:val="17"/>
+        </w:numPr>
+        <w:spacing w:before="100" w:beforeAutospacing="1" w:after="100" w:afterAutospacing="1"/>
+        <w:rPr>
+          <w:rFonts w:ascii="標楷體" w:eastAsia="標楷體" w:hAnsi="標楷體" w:cs="新細明體"/>
+          <w:kern w:val="0"/>
+          <w:szCs w:val="24"/>
+        </w:rPr>
+      </w:pPr>
+      <w:r>
+        <w:rPr>
+          <w:rFonts w:ascii="標楷體" w:eastAsia="標楷體" w:hAnsi="標楷體" w:cs="新細明體"/>
+          <w:b/>
+          <w:bCs/>
+          <w:kern w:val="0"/>
+          <w:szCs w:val="24"/>
+        </w:rPr>
+        <w:t>邊界條件與初始條件的依賴性</w:t>
+      </w:r>
+    </w:p>
+    <w:p>
+      <w:pPr>
+        <w:widowControl/>
+        <w:numPr>
+          <w:ilvl w:val="0"/>
+          <w:numId w:val="18"/>
+        </w:numPr>
+        <w:spacing w:before="100" w:beforeAutospacing="1" w:after="100" w:afterAutospacing="1"/>
+        <w:rPr>
+          <w:rFonts w:ascii="標楷體" w:eastAsia="標楷體" w:hAnsi="標楷體" w:cs="新細明體"/>
+          <w:kern w:val="0"/>
+          <w:szCs w:val="24"/>
+        </w:rPr>
+      </w:pPr>
+      <w:r>
+        <w:rPr>
+          <w:rFonts w:ascii="標楷體" w:eastAsia="標楷體" w:hAnsi="標楷體" w:cs="新細明體"/>
+          <w:kern w:val="0"/>
+          <w:szCs w:val="24"/>
+        </w:rPr>
+        <w:t>如果運算符涉及 PDE，</w:t>
+      </w:r>
+      <w:proofErr w:type="spellStart"/>
+      <w:r>
+        <w:rPr>
+          <w:rFonts w:ascii="標楷體" w:eastAsia="標楷體" w:hAnsi="標楷體" w:cs="新細明體"/>
+          <w:kern w:val="0"/>
+          <w:szCs w:val="24"/>
+        </w:rPr>
+        <w:t>DeepONet</w:t>
+      </w:r>
+      <w:proofErr w:type="spellEnd"/>
+      <w:r>
+        <w:rPr>
+          <w:rFonts w:ascii="標楷體" w:eastAsia="標楷體" w:hAnsi="標楷體" w:cs="新細明體"/>
+          <w:kern w:val="0"/>
+          <w:szCs w:val="24"/>
+        </w:rPr>
+        <w:t xml:space="preserve"> 可能會對邊界條件或初始條件極度敏感，導致預測不夠穩定。</w:t>
+      </w:r>
+    </w:p>
+    <w:p>
+      <w:pPr>
+        <w:widowControl/>
+        <w:numPr>
+          <w:ilvl w:val="0"/>
+          <w:numId w:val="18"/>
+        </w:numPr>
+        <w:spacing w:before="100" w:beforeAutospacing="1" w:after="100" w:afterAutospacing="1"/>
+        <w:rPr>
+          <w:rFonts w:ascii="標楷體" w:eastAsia="標楷體" w:hAnsi="標楷體" w:cs="新細明體"/>
+          <w:kern w:val="0"/>
+          <w:szCs w:val="24"/>
+        </w:rPr>
+      </w:pPr>
+      <w:r>
+        <w:rPr>
+          <w:rFonts w:ascii="標楷體" w:eastAsia="標楷體" w:hAnsi="標楷體" w:cs="新細明體"/>
+          <w:b/>
+          <w:bCs/>
+          <w:kern w:val="0"/>
+          <w:szCs w:val="24"/>
+        </w:rPr>
+        <w:t>可能的解決方案</w:t>
+      </w:r>
+      <w:r>
+        <w:rPr>
+          <w:rFonts w:ascii="標楷體" w:eastAsia="標楷體" w:hAnsi="標楷體" w:cs="新細明體"/>
+          <w:kern w:val="0"/>
+          <w:szCs w:val="24"/>
+        </w:rPr>
+        <w:t xml:space="preserve">：可以透過 </w:t>
+      </w:r>
+      <w:r>
+        <w:rPr>
+          <w:rFonts w:ascii="標楷體" w:eastAsia="標楷體" w:hAnsi="標楷體" w:cs="新細明體"/>
+          <w:b/>
+          <w:bCs/>
+          <w:kern w:val="0"/>
+          <w:szCs w:val="24"/>
+        </w:rPr>
+        <w:t>多任務學習（Multi-task Learning）</w:t>
+      </w:r>
+      <w:r>
+        <w:rPr>
+          <w:rFonts w:ascii="標楷體" w:eastAsia="標楷體" w:hAnsi="標楷體" w:cs="新細明體"/>
+          <w:kern w:val="0"/>
+          <w:szCs w:val="24"/>
+        </w:rPr>
+        <w:t xml:space="preserve"> 或 </w:t>
+      </w:r>
+      <w:r>
+        <w:rPr>
+          <w:rFonts w:ascii="標楷體" w:eastAsia="標楷體" w:hAnsi="標楷體" w:cs="新細明體"/>
+          <w:b/>
+          <w:bCs/>
+          <w:kern w:val="0"/>
+          <w:szCs w:val="24"/>
+        </w:rPr>
+        <w:t xml:space="preserve">Bayesian </w:t>
+      </w:r>
+      <w:proofErr w:type="spellStart"/>
+      <w:r>
+        <w:rPr>
+          <w:rFonts w:ascii="標楷體" w:eastAsia="標楷體" w:hAnsi="標楷體" w:cs="新細明體"/>
+          <w:b/>
+          <w:bCs/>
+          <w:kern w:val="0"/>
+          <w:szCs w:val="24"/>
+        </w:rPr>
+        <w:t>DeepONet</w:t>
+      </w:r>
+      <w:proofErr w:type="spellEnd"/>
+      <w:r>
+        <w:rPr>
+          <w:rFonts w:ascii="標楷體" w:eastAsia="標楷體" w:hAnsi="標楷體" w:cs="新細明體"/>
+          <w:kern w:val="0"/>
+          <w:szCs w:val="24"/>
+        </w:rPr>
+        <w:t xml:space="preserve"> 來提升對不同邊界條件的適應能力。</w:t>
+      </w:r>
+    </w:p>
+    <w:p>
+      <w:pPr>
+        <w:widowControl/>
+        <w:spacing w:before="100" w:beforeAutospacing="1" w:after="100" w:afterAutospacing="1"/>
+        <w:ind w:left="360"/>
+        <w:rPr>
+          <w:rFonts w:ascii="標楷體" w:eastAsia="標楷體" w:hAnsi="標楷體" w:cs="新細明體" w:hint="eastAsia"/>
+          <w:kern w:val="0"/>
+          <w:szCs w:val="24"/>
+        </w:rPr>
+      </w:pPr>
     </w:p>
     <w:sectPr>
       <w:pgSz w:w="11906" w:h="16838"/>
@@ -4200,6 +4281,123 @@
     </w:lvl>
   </w:abstractNum>
   <w:abstractNum w:abstractNumId="3" w15:restartNumberingAfterBreak="0">
+    <w:nsid w:val="12BF6226"/>
+    <w:multiLevelType w:val="multilevel"/>
+    <w:tmpl w:val="10364990"/>
+    <w:lvl w:ilvl="0">
+      <w:start w:val="1"/>
+      <w:numFmt w:val="decimal"/>
+      <w:lvlText w:val="%1."/>
+      <w:lvlJc w:val="left"/>
+      <w:pPr>
+        <w:tabs>
+          <w:tab w:val="num" w:pos="720"/>
+        </w:tabs>
+        <w:ind w:left="720" w:hanging="360"/>
+      </w:pPr>
+    </w:lvl>
+    <w:lvl w:ilvl="1">
+      <w:start w:val="1"/>
+      <w:numFmt w:val="bullet"/>
+      <w:lvlText w:val="o"/>
+      <w:lvlJc w:val="left"/>
+      <w:pPr>
+        <w:tabs>
+          <w:tab w:val="num" w:pos="1440"/>
+        </w:tabs>
+        <w:ind w:left="1440" w:hanging="360"/>
+      </w:pPr>
+      <w:rPr>
+        <w:rFonts w:ascii="Courier New" w:hAnsi="Courier New" w:hint="default"/>
+        <w:sz w:val="20"/>
+      </w:rPr>
+    </w:lvl>
+    <w:lvl w:ilvl="2" w:tentative="1">
+      <w:start w:val="1"/>
+      <w:numFmt w:val="decimal"/>
+      <w:lvlText w:val="%3."/>
+      <w:lvlJc w:val="left"/>
+      <w:pPr>
+        <w:tabs>
+          <w:tab w:val="num" w:pos="2160"/>
+        </w:tabs>
+        <w:ind w:left="2160" w:hanging="360"/>
+      </w:pPr>
+    </w:lvl>
+    <w:lvl w:ilvl="3" w:tentative="1">
+      <w:start w:val="1"/>
+      <w:numFmt w:val="decimal"/>
+      <w:lvlText w:val="%4."/>
+      <w:lvlJc w:val="left"/>
+      <w:pPr>
+        <w:tabs>
+          <w:tab w:val="num" w:pos="2880"/>
+        </w:tabs>
+        <w:ind w:left="2880" w:hanging="360"/>
+      </w:pPr>
+    </w:lvl>
+    <w:lvl w:ilvl="4" w:tentative="1">
+      <w:start w:val="1"/>
+      <w:numFmt w:val="decimal"/>
+      <w:lvlText w:val="%5."/>
+      <w:lvlJc w:val="left"/>
+      <w:pPr>
+        <w:tabs>
+          <w:tab w:val="num" w:pos="3600"/>
+        </w:tabs>
+        <w:ind w:left="3600" w:hanging="360"/>
+      </w:pPr>
+    </w:lvl>
+    <w:lvl w:ilvl="5" w:tentative="1">
+      <w:start w:val="1"/>
+      <w:numFmt w:val="decimal"/>
+      <w:lvlText w:val="%6."/>
+      <w:lvlJc w:val="left"/>
+      <w:pPr>
+        <w:tabs>
+          <w:tab w:val="num" w:pos="4320"/>
+        </w:tabs>
+        <w:ind w:left="4320" w:hanging="360"/>
+      </w:pPr>
+    </w:lvl>
+    <w:lvl w:ilvl="6" w:tentative="1">
+      <w:start w:val="1"/>
+      <w:numFmt w:val="decimal"/>
+      <w:lvlText w:val="%7."/>
+      <w:lvlJc w:val="left"/>
+      <w:pPr>
+        <w:tabs>
+          <w:tab w:val="num" w:pos="5040"/>
+        </w:tabs>
+        <w:ind w:left="5040" w:hanging="360"/>
+      </w:pPr>
+    </w:lvl>
+    <w:lvl w:ilvl="7" w:tentative="1">
+      <w:start w:val="1"/>
+      <w:numFmt w:val="decimal"/>
+      <w:lvlText w:val="%8."/>
+      <w:lvlJc w:val="left"/>
+      <w:pPr>
+        <w:tabs>
+          <w:tab w:val="num" w:pos="5760"/>
+        </w:tabs>
+        <w:ind w:left="5760" w:hanging="360"/>
+      </w:pPr>
+    </w:lvl>
+    <w:lvl w:ilvl="8" w:tentative="1">
+      <w:start w:val="1"/>
+      <w:numFmt w:val="decimal"/>
+      <w:lvlText w:val="%9."/>
+      <w:lvlJc w:val="left"/>
+      <w:pPr>
+        <w:tabs>
+          <w:tab w:val="num" w:pos="6480"/>
+        </w:tabs>
+        <w:ind w:left="6480" w:hanging="360"/>
+      </w:pPr>
+    </w:lvl>
+  </w:abstractNum>
+  <w:abstractNum w:abstractNumId="4" w15:restartNumberingAfterBreak="0">
     <w:nsid w:val="182D31F7"/>
     <w:multiLevelType w:val="multilevel"/>
     <w:tmpl w:val="F5B48B8A"/>
@@ -4316,7 +4514,7 @@
       </w:pPr>
     </w:lvl>
   </w:abstractNum>
-  <w:abstractNum w:abstractNumId="4" w15:restartNumberingAfterBreak="0">
+  <w:abstractNum w:abstractNumId="5" w15:restartNumberingAfterBreak="0">
     <w:nsid w:val="1A002B68"/>
     <w:multiLevelType w:val="multilevel"/>
     <w:tmpl w:val="EF121AEA"/>
@@ -4429,7 +4627,7 @@
       </w:pPr>
     </w:lvl>
   </w:abstractNum>
-  <w:abstractNum w:abstractNumId="5" w15:restartNumberingAfterBreak="0">
+  <w:abstractNum w:abstractNumId="6" w15:restartNumberingAfterBreak="0">
     <w:nsid w:val="214C07DC"/>
     <w:multiLevelType w:val="multilevel"/>
     <w:tmpl w:val="8B6E80F4"/>
@@ -4578,7 +4776,7 @@
       </w:rPr>
     </w:lvl>
   </w:abstractNum>
-  <w:abstractNum w:abstractNumId="6" w15:restartNumberingAfterBreak="0">
+  <w:abstractNum w:abstractNumId="7" w15:restartNumberingAfterBreak="0">
     <w:nsid w:val="23DC6D84"/>
     <w:multiLevelType w:val="multilevel"/>
     <w:tmpl w:val="7E18D91A"/>
@@ -4727,7 +4925,7 @@
       </w:rPr>
     </w:lvl>
   </w:abstractNum>
-  <w:abstractNum w:abstractNumId="7" w15:restartNumberingAfterBreak="0">
+  <w:abstractNum w:abstractNumId="8" w15:restartNumberingAfterBreak="0">
     <w:nsid w:val="23FF1495"/>
     <w:multiLevelType w:val="multilevel"/>
     <w:tmpl w:val="97E23976"/>
@@ -4840,7 +5038,156 @@
       </w:pPr>
     </w:lvl>
   </w:abstractNum>
-  <w:abstractNum w:abstractNumId="8" w15:restartNumberingAfterBreak="0">
+  <w:abstractNum w:abstractNumId="9" w15:restartNumberingAfterBreak="0">
+    <w:nsid w:val="39232863"/>
+    <w:multiLevelType w:val="multilevel"/>
+    <w:tmpl w:val="0A825D9A"/>
+    <w:lvl w:ilvl="0">
+      <w:start w:val="1"/>
+      <w:numFmt w:val="bullet"/>
+      <w:lvlText w:val=""/>
+      <w:lvlJc w:val="left"/>
+      <w:pPr>
+        <w:tabs>
+          <w:tab w:val="num" w:pos="720"/>
+        </w:tabs>
+        <w:ind w:left="720" w:hanging="360"/>
+      </w:pPr>
+      <w:rPr>
+        <w:rFonts w:ascii="Symbol" w:hAnsi="Symbol" w:hint="default"/>
+        <w:sz w:val="20"/>
+      </w:rPr>
+    </w:lvl>
+    <w:lvl w:ilvl="1" w:tentative="1">
+      <w:start w:val="1"/>
+      <w:numFmt w:val="bullet"/>
+      <w:lvlText w:val="o"/>
+      <w:lvlJc w:val="left"/>
+      <w:pPr>
+        <w:tabs>
+          <w:tab w:val="num" w:pos="1440"/>
+        </w:tabs>
+        <w:ind w:left="1440" w:hanging="360"/>
+      </w:pPr>
+      <w:rPr>
+        <w:rFonts w:ascii="Courier New" w:hAnsi="Courier New" w:hint="default"/>
+        <w:sz w:val="20"/>
+      </w:rPr>
+    </w:lvl>
+    <w:lvl w:ilvl="2" w:tentative="1">
+      <w:start w:val="1"/>
+      <w:numFmt w:val="bullet"/>
+      <w:lvlText w:val=""/>
+      <w:lvlJc w:val="left"/>
+      <w:pPr>
+        <w:tabs>
+          <w:tab w:val="num" w:pos="2160"/>
+        </w:tabs>
+        <w:ind w:left="2160" w:hanging="360"/>
+      </w:pPr>
+      <w:rPr>
+        <w:rFonts w:ascii="Wingdings" w:hAnsi="Wingdings" w:hint="default"/>
+        <w:sz w:val="20"/>
+      </w:rPr>
+    </w:lvl>
+    <w:lvl w:ilvl="3" w:tentative="1">
+      <w:start w:val="1"/>
+      <w:numFmt w:val="bullet"/>
+      <w:lvlText w:val=""/>
+      <w:lvlJc w:val="left"/>
+      <w:pPr>
+        <w:tabs>
+          <w:tab w:val="num" w:pos="2880"/>
+        </w:tabs>
+        <w:ind w:left="2880" w:hanging="360"/>
+      </w:pPr>
+      <w:rPr>
+        <w:rFonts w:ascii="Wingdings" w:hAnsi="Wingdings" w:hint="default"/>
+        <w:sz w:val="20"/>
+      </w:rPr>
+    </w:lvl>
+    <w:lvl w:ilvl="4" w:tentative="1">
+      <w:start w:val="1"/>
+      <w:numFmt w:val="bullet"/>
+      <w:lvlText w:val=""/>
+      <w:lvlJc w:val="left"/>
+      <w:pPr>
+        <w:tabs>
+          <w:tab w:val="num" w:pos="3600"/>
+        </w:tabs>
+        <w:ind w:left="3600" w:hanging="360"/>
+      </w:pPr>
+      <w:rPr>
+        <w:rFonts w:ascii="Wingdings" w:hAnsi="Wingdings" w:hint="default"/>
+        <w:sz w:val="20"/>
+      </w:rPr>
+    </w:lvl>
+    <w:lvl w:ilvl="5" w:tentative="1">
+      <w:start w:val="1"/>
+      <w:numFmt w:val="bullet"/>
+      <w:lvlText w:val=""/>
+      <w:lvlJc w:val="left"/>
+      <w:pPr>
+        <w:tabs>
+          <w:tab w:val="num" w:pos="4320"/>
+        </w:tabs>
+        <w:ind w:left="4320" w:hanging="360"/>
+      </w:pPr>
+      <w:rPr>
+        <w:rFonts w:ascii="Wingdings" w:hAnsi="Wingdings" w:hint="default"/>
+        <w:sz w:val="20"/>
+      </w:rPr>
+    </w:lvl>
+    <w:lvl w:ilvl="6" w:tentative="1">
+      <w:start w:val="1"/>
+      <w:numFmt w:val="bullet"/>
+      <w:lvlText w:val=""/>
+      <w:lvlJc w:val="left"/>
+      <w:pPr>
+        <w:tabs>
+          <w:tab w:val="num" w:pos="5040"/>
+        </w:tabs>
+        <w:ind w:left="5040" w:hanging="360"/>
+      </w:pPr>
+      <w:rPr>
+        <w:rFonts w:ascii="Wingdings" w:hAnsi="Wingdings" w:hint="default"/>
+        <w:sz w:val="20"/>
+      </w:rPr>
+    </w:lvl>
+    <w:lvl w:ilvl="7" w:tentative="1">
+      <w:start w:val="1"/>
+      <w:numFmt w:val="bullet"/>
+      <w:lvlText w:val=""/>
+      <w:lvlJc w:val="left"/>
+      <w:pPr>
+        <w:tabs>
+          <w:tab w:val="num" w:pos="5760"/>
+        </w:tabs>
+        <w:ind w:left="5760" w:hanging="360"/>
+      </w:pPr>
+      <w:rPr>
+        <w:rFonts w:ascii="Wingdings" w:hAnsi="Wingdings" w:hint="default"/>
+        <w:sz w:val="20"/>
+      </w:rPr>
+    </w:lvl>
+    <w:lvl w:ilvl="8" w:tentative="1">
+      <w:start w:val="1"/>
+      <w:numFmt w:val="bullet"/>
+      <w:lvlText w:val=""/>
+      <w:lvlJc w:val="left"/>
+      <w:pPr>
+        <w:tabs>
+          <w:tab w:val="num" w:pos="6480"/>
+        </w:tabs>
+        <w:ind w:left="6480" w:hanging="360"/>
+      </w:pPr>
+      <w:rPr>
+        <w:rFonts w:ascii="Wingdings" w:hAnsi="Wingdings" w:hint="default"/>
+        <w:sz w:val="20"/>
+      </w:rPr>
+    </w:lvl>
+  </w:abstractNum>
+  <w:abstractNum w:abstractNumId="10" w15:restartNumberingAfterBreak="0">
     <w:nsid w:val="3CDA2CA6"/>
     <w:multiLevelType w:val="multilevel"/>
     <w:tmpl w:val="1F3C9EB4"/>
@@ -4989,7 +5336,7 @@
       </w:rPr>
     </w:lvl>
   </w:abstractNum>
-  <w:abstractNum w:abstractNumId="9" w15:restartNumberingAfterBreak="0">
+  <w:abstractNum w:abstractNumId="11" w15:restartNumberingAfterBreak="0">
     <w:nsid w:val="4118736A"/>
     <w:multiLevelType w:val="multilevel"/>
     <w:tmpl w:val="0B02AEF6"/>
@@ -5138,7 +5485,7 @@
       </w:rPr>
     </w:lvl>
   </w:abstractNum>
-  <w:abstractNum w:abstractNumId="10" w15:restartNumberingAfterBreak="0">
+  <w:abstractNum w:abstractNumId="12" w15:restartNumberingAfterBreak="0">
     <w:nsid w:val="46FD1800"/>
     <w:multiLevelType w:val="multilevel"/>
     <w:tmpl w:val="DAFC7180"/>
@@ -5287,7 +5634,7 @@
       </w:rPr>
     </w:lvl>
   </w:abstractNum>
-  <w:abstractNum w:abstractNumId="11" w15:restartNumberingAfterBreak="0">
+  <w:abstractNum w:abstractNumId="13" w15:restartNumberingAfterBreak="0">
     <w:nsid w:val="4A1707FE"/>
     <w:multiLevelType w:val="multilevel"/>
     <w:tmpl w:val="8F46D9E0"/>
@@ -5436,7 +5783,7 @@
       </w:rPr>
     </w:lvl>
   </w:abstractNum>
-  <w:abstractNum w:abstractNumId="12" w15:restartNumberingAfterBreak="0">
+  <w:abstractNum w:abstractNumId="14" w15:restartNumberingAfterBreak="0">
     <w:nsid w:val="4B7F14FF"/>
     <w:multiLevelType w:val="multilevel"/>
     <w:tmpl w:val="805E09FE"/>
@@ -5585,7 +5932,7 @@
       </w:rPr>
     </w:lvl>
   </w:abstractNum>
-  <w:abstractNum w:abstractNumId="13" w15:restartNumberingAfterBreak="0">
+  <w:abstractNum w:abstractNumId="15" w15:restartNumberingAfterBreak="0">
     <w:nsid w:val="56985591"/>
     <w:multiLevelType w:val="multilevel"/>
     <w:tmpl w:val="E9EA3598"/>
@@ -5698,7 +6045,7 @@
       </w:pPr>
     </w:lvl>
   </w:abstractNum>
-  <w:abstractNum w:abstractNumId="14" w15:restartNumberingAfterBreak="0">
+  <w:abstractNum w:abstractNumId="16" w15:restartNumberingAfterBreak="0">
     <w:nsid w:val="6EDE1A20"/>
     <w:multiLevelType w:val="multilevel"/>
     <w:tmpl w:val="EFD416D2"/>
@@ -5847,7 +6194,7 @@
       </w:rPr>
     </w:lvl>
   </w:abstractNum>
-  <w:abstractNum w:abstractNumId="15" w15:restartNumberingAfterBreak="0">
+  <w:abstractNum w:abstractNumId="17" w15:restartNumberingAfterBreak="0">
     <w:nsid w:val="7837259E"/>
     <w:multiLevelType w:val="multilevel"/>
     <w:tmpl w:val="C26890B8"/>
@@ -5961,52 +6308,58 @@
     </w:lvl>
   </w:abstractNum>
   <w:num w:numId="1">
-    <w:abstractNumId w:val="10"/>
+    <w:abstractNumId w:val="12"/>
   </w:num>
   <w:num w:numId="2">
     <w:abstractNumId w:val="0"/>
   </w:num>
   <w:num w:numId="3">
-    <w:abstractNumId w:val="4"/>
+    <w:abstractNumId w:val="5"/>
   </w:num>
   <w:num w:numId="4">
     <w:abstractNumId w:val="1"/>
   </w:num>
   <w:num w:numId="5">
-    <w:abstractNumId w:val="9"/>
+    <w:abstractNumId w:val="11"/>
   </w:num>
   <w:num w:numId="6">
-    <w:abstractNumId w:val="7"/>
+    <w:abstractNumId w:val="8"/>
   </w:num>
   <w:num w:numId="7">
+    <w:abstractNumId w:val="16"/>
+  </w:num>
+  <w:num w:numId="8">
+    <w:abstractNumId w:val="4"/>
+  </w:num>
+  <w:num w:numId="9">
     <w:abstractNumId w:val="14"/>
   </w:num>
-  <w:num w:numId="8">
-    <w:abstractNumId w:val="3"/>
-  </w:num>
-  <w:num w:numId="9">
-    <w:abstractNumId w:val="12"/>
-  </w:num>
   <w:num w:numId="10">
-    <w:abstractNumId w:val="13"/>
+    <w:abstractNumId w:val="15"/>
   </w:num>
   <w:num w:numId="11">
-    <w:abstractNumId w:val="11"/>
+    <w:abstractNumId w:val="13"/>
   </w:num>
   <w:num w:numId="12">
     <w:abstractNumId w:val="2"/>
   </w:num>
   <w:num w:numId="13">
+    <w:abstractNumId w:val="7"/>
+  </w:num>
+  <w:num w:numId="14">
     <w:abstractNumId w:val="6"/>
   </w:num>
-  <w:num w:numId="14">
-    <w:abstractNumId w:val="5"/>
-  </w:num>
   <w:num w:numId="15">
-    <w:abstractNumId w:val="8"/>
+    <w:abstractNumId w:val="10"/>
   </w:num>
   <w:num w:numId="16">
-    <w:abstractNumId w:val="15"/>
+    <w:abstractNumId w:val="17"/>
+  </w:num>
+  <w:num w:numId="17">
+    <w:abstractNumId w:val="3"/>
+  </w:num>
+  <w:num w:numId="18">
+    <w:abstractNumId w:val="9"/>
   </w:num>
 </w:numbering>
 </file>

</xml_diff>